<commit_message>
Assignemnt 2 corrections in the report
Signed-off-by: Mihaela Stoycheva <mihaela.stoycheva@gmail.com>
</commit_message>
<xml_diff>
--- a/a2/report.docx
+++ b/a2/report.docx
@@ -91,21 +91,8 @@
                                 <w:pPr>
                                   <w:pStyle w:val="ContactInfo"/>
                                 </w:pPr>
-                                <w:proofErr w:type="spellStart"/>
                                 <w:r>
-                                  <w:t>Vukan</w:t>
-                                </w:r>
-                                <w:proofErr w:type="spellEnd"/>
-                                <w:r>
-                                  <w:t xml:space="preserve"> </w:t>
-                                </w:r>
-                                <w:proofErr w:type="spellStart"/>
-                                <w:r>
-                                  <w:t>Turkulov</w:t>
-                                </w:r>
-                                <w:proofErr w:type="spellEnd"/>
-                                <w:r>
-                                  <w:t xml:space="preserve"> | </w:t>
+                                  <w:t xml:space="preserve">Vukan Turkulov | </w:t>
                                 </w:r>
                                 <w:sdt>
                                   <w:sdtPr>
@@ -359,6 +346,7 @@
                                   <w:dataBinding w:prefixMappings="xmlns:ns0='http://purl.org/dc/elements/1.1/' xmlns:ns1='http://schemas.openxmlformats.org/package/2006/metadata/core-properties' " w:xpath="/ns1:coreProperties[1]/ns0:title[1]" w:storeItemID="{6C3C8BC8-F283-45AE-878A-BAB7291924A1}"/>
                                   <w:text/>
                                 </w:sdtPr>
+                                <w:sdtEndPr/>
                                 <w:sdtContent>
                                   <w:p>
                                     <w:pPr>
@@ -495,23 +483,7 @@
         </w:p>
         <w:p>
           <w:r>
-            <w:t xml:space="preserve">In our solution we allow the user to specify which operator should be used in calculations when union between fuzzy sets occurs. The possible values are two – max or </w:t>
-          </w:r>
-          <w:proofErr w:type="spellStart"/>
-          <w:r>
-            <w:t>probor</w:t>
-          </w:r>
-          <w:proofErr w:type="spellEnd"/>
-          <w:r>
-            <w:t>. The “max” option means that the built-in function for maximum will be used and the “</w:t>
-          </w:r>
-          <w:proofErr w:type="spellStart"/>
-          <w:r>
-            <w:t>probor</w:t>
-          </w:r>
-          <w:proofErr w:type="spellEnd"/>
-          <w:r>
-            <w:t>” option means that “probability or” implementation will be used.</w:t>
+            <w:t>In our solution we allow the user to specify which operator should be used in calculations when union between fuzzy sets occurs. The possible values are two – max or probor. The “max” option means that the built-in function for maximum will be used and the “probor” option means that “probability or” implementation will be used.</w:t>
           </w:r>
         </w:p>
         <w:p>
@@ -522,15 +494,7 @@
             </w:rPr>
           </w:pPr>
           <w:r>
-            <w:t xml:space="preserve">3. What is the data flow from inputs to decision given the normalized attribute values as (0.3, 0.8, 0.2, </w:t>
-          </w:r>
-          <w:proofErr w:type="gramStart"/>
-          <w:r>
-            <w:t>0.7</w:t>
-          </w:r>
-          <w:proofErr w:type="gramEnd"/>
-          <w:r>
-            <w:t xml:space="preserve">)? </w:t>
+            <w:t xml:space="preserve">3. What is the data flow from inputs to decision given the normalized attribute values as (0.3, 0.8, 0.2, 0.7)? </w:t>
           </w:r>
         </w:p>
         <w:tbl>
@@ -683,15 +647,7 @@
                         <w:sz w:val="24"/>
                         <w:szCs w:val="24"/>
                       </w:rPr>
-                      <m:t>=0.</m:t>
-                    </m:r>
-                    <m:r>
-                      <w:rPr>
-                        <w:rFonts w:ascii="Cambria Math" w:hAnsi="Cambria Math"/>
-                        <w:sz w:val="24"/>
-                        <w:szCs w:val="24"/>
-                      </w:rPr>
-                      <m:t>5</m:t>
+                      <m:t>=0.5</m:t>
                     </m:r>
                   </m:oMath>
                 </m:oMathPara>
@@ -762,15 +718,7 @@
                             <w:sz w:val="24"/>
                             <w:szCs w:val="24"/>
                           </w:rPr>
-                          <m:t>0.</m:t>
-                        </m:r>
-                        <m:r>
-                          <w:rPr>
-                            <w:rFonts w:ascii="Cambria Math" w:hAnsi="Cambria Math"/>
-                            <w:sz w:val="24"/>
-                            <w:szCs w:val="24"/>
-                          </w:rPr>
-                          <m:t>8</m:t>
+                          <m:t>0.8</m:t>
                         </m:r>
                       </m:e>
                     </m:d>
@@ -780,15 +728,7 @@
                         <w:sz w:val="24"/>
                         <w:szCs w:val="24"/>
                       </w:rPr>
-                      <m:t>=</m:t>
-                    </m:r>
-                    <m:r>
-                      <w:rPr>
-                        <w:rFonts w:ascii="Cambria Math" w:hAnsi="Cambria Math"/>
-                        <w:sz w:val="24"/>
-                        <w:szCs w:val="24"/>
-                      </w:rPr>
-                      <m:t>0</m:t>
+                      <m:t>=0</m:t>
                     </m:r>
                   </m:oMath>
                 </m:oMathPara>
@@ -858,15 +798,7 @@
                           <w:sz w:val="24"/>
                           <w:szCs w:val="24"/>
                         </w:rPr>
-                        <m:t>0.</m:t>
-                      </m:r>
-                      <m:r>
-                        <w:rPr>
-                          <w:rFonts w:ascii="Cambria Math" w:hAnsi="Cambria Math"/>
-                          <w:sz w:val="24"/>
-                          <w:szCs w:val="24"/>
-                        </w:rPr>
-                        <m:t>2</m:t>
+                        <m:t>0.2</m:t>
                       </m:r>
                     </m:e>
                   </m:d>
@@ -876,15 +808,7 @@
                       <w:sz w:val="24"/>
                       <w:szCs w:val="24"/>
                     </w:rPr>
-                    <m:t>=</m:t>
-                  </m:r>
-                  <m:r>
-                    <w:rPr>
-                      <w:rFonts w:ascii="Cambria Math" w:hAnsi="Cambria Math"/>
-                      <w:sz w:val="24"/>
-                      <w:szCs w:val="24"/>
-                    </w:rPr>
-                    <m:t>0</m:t>
+                    <m:t>=0</m:t>
                   </m:r>
                 </m:oMath>
                 <w:r>
@@ -962,15 +886,7 @@
                             <w:sz w:val="24"/>
                             <w:szCs w:val="24"/>
                           </w:rPr>
-                          <m:t>0.</m:t>
-                        </m:r>
-                        <m:r>
-                          <w:rPr>
-                            <w:rFonts w:ascii="Cambria Math" w:hAnsi="Cambria Math"/>
-                            <w:sz w:val="24"/>
-                            <w:szCs w:val="24"/>
-                          </w:rPr>
-                          <m:t>7</m:t>
+                          <m:t>0.7</m:t>
                         </m:r>
                       </m:e>
                     </m:d>
@@ -980,15 +896,7 @@
                         <w:sz w:val="24"/>
                         <w:szCs w:val="24"/>
                       </w:rPr>
-                      <m:t>=</m:t>
-                    </m:r>
-                    <m:r>
-                      <w:rPr>
-                        <w:rFonts w:ascii="Cambria Math" w:hAnsi="Cambria Math"/>
-                        <w:sz w:val="24"/>
-                        <w:szCs w:val="24"/>
-                      </w:rPr>
-                      <m:t>0</m:t>
+                      <m:t>=0</m:t>
                     </m:r>
                   </m:oMath>
                 </m:oMathPara>
@@ -1070,15 +978,7 @@
                         <w:sz w:val="24"/>
                         <w:szCs w:val="24"/>
                       </w:rPr>
-                      <m:t>=0.</m:t>
-                    </m:r>
-                    <m:r>
-                      <w:rPr>
-                        <w:rFonts w:ascii="Cambria Math" w:hAnsi="Cambria Math"/>
-                        <w:sz w:val="24"/>
-                        <w:szCs w:val="24"/>
-                      </w:rPr>
-                      <m:t>5</m:t>
+                      <m:t>=0.5</m:t>
                     </m:r>
                   </m:oMath>
                 </m:oMathPara>
@@ -1148,15 +1048,7 @@
                             <w:sz w:val="24"/>
                             <w:szCs w:val="24"/>
                           </w:rPr>
-                          <m:t>0.</m:t>
-                        </m:r>
-                        <m:r>
-                          <w:rPr>
-                            <w:rFonts w:ascii="Cambria Math" w:hAnsi="Cambria Math"/>
-                            <w:sz w:val="24"/>
-                            <w:szCs w:val="24"/>
-                          </w:rPr>
-                          <m:t>8</m:t>
+                          <m:t>0.8</m:t>
                         </m:r>
                       </m:e>
                     </m:d>
@@ -1166,15 +1058,7 @@
                         <w:sz w:val="24"/>
                         <w:szCs w:val="24"/>
                       </w:rPr>
-                      <m:t>=0.</m:t>
-                    </m:r>
-                    <m:r>
-                      <w:rPr>
-                        <w:rFonts w:ascii="Cambria Math" w:hAnsi="Cambria Math"/>
-                        <w:sz w:val="24"/>
-                        <w:szCs w:val="24"/>
-                      </w:rPr>
-                      <m:t>5</m:t>
+                      <m:t>=0.5</m:t>
                     </m:r>
                   </m:oMath>
                 </m:oMathPara>
@@ -1244,15 +1128,7 @@
                             <w:sz w:val="24"/>
                             <w:szCs w:val="24"/>
                           </w:rPr>
-                          <m:t>0.</m:t>
-                        </m:r>
-                        <m:r>
-                          <w:rPr>
-                            <w:rFonts w:ascii="Cambria Math" w:hAnsi="Cambria Math"/>
-                            <w:sz w:val="24"/>
-                            <w:szCs w:val="24"/>
-                          </w:rPr>
-                          <m:t>2</m:t>
+                          <m:t>0.2</m:t>
                         </m:r>
                       </m:e>
                     </m:d>
@@ -1262,15 +1138,7 @@
                         <w:sz w:val="24"/>
                         <w:szCs w:val="24"/>
                       </w:rPr>
-                      <m:t>=0.</m:t>
-                    </m:r>
-                    <m:r>
-                      <w:rPr>
-                        <w:rFonts w:ascii="Cambria Math" w:hAnsi="Cambria Math"/>
-                        <w:sz w:val="24"/>
-                        <w:szCs w:val="24"/>
-                      </w:rPr>
-                      <m:t>33</m:t>
+                      <m:t>=0.33</m:t>
                     </m:r>
                   </m:oMath>
                 </m:oMathPara>
@@ -1340,15 +1208,7 @@
                             <w:sz w:val="24"/>
                             <w:szCs w:val="24"/>
                           </w:rPr>
-                          <m:t>0.</m:t>
-                        </m:r>
-                        <m:r>
-                          <w:rPr>
-                            <w:rFonts w:ascii="Cambria Math" w:hAnsi="Cambria Math"/>
-                            <w:sz w:val="24"/>
-                            <w:szCs w:val="24"/>
-                          </w:rPr>
-                          <m:t>7</m:t>
+                          <m:t>0.7</m:t>
                         </m:r>
                       </m:e>
                     </m:d>
@@ -1358,15 +1218,7 @@
                         <w:sz w:val="24"/>
                         <w:szCs w:val="24"/>
                       </w:rPr>
-                      <m:t>=0.</m:t>
-                    </m:r>
-                    <m:r>
-                      <w:rPr>
-                        <w:rFonts w:ascii="Cambria Math" w:hAnsi="Cambria Math"/>
-                        <w:sz w:val="24"/>
-                        <w:szCs w:val="24"/>
-                      </w:rPr>
-                      <m:t>75</m:t>
+                      <m:t>=0.75</m:t>
                     </m:r>
                   </m:oMath>
                 </m:oMathPara>
@@ -1519,15 +1371,7 @@
                           <w:sz w:val="24"/>
                           <w:szCs w:val="24"/>
                         </w:rPr>
-                        <m:t>0.</m:t>
-                      </m:r>
-                      <m:r>
-                        <w:rPr>
-                          <w:rFonts w:ascii="Cambria Math" w:hAnsi="Cambria Math"/>
-                          <w:sz w:val="24"/>
-                          <w:szCs w:val="24"/>
-                        </w:rPr>
-                        <m:t>8</m:t>
+                        <m:t>0.8</m:t>
                       </m:r>
                     </m:e>
                   </m:d>
@@ -1615,15 +1459,7 @@
                             <w:sz w:val="24"/>
                             <w:szCs w:val="24"/>
                           </w:rPr>
-                          <m:t>0.</m:t>
-                        </m:r>
-                        <m:r>
-                          <w:rPr>
-                            <w:rFonts w:ascii="Cambria Math" w:hAnsi="Cambria Math"/>
-                            <w:sz w:val="24"/>
-                            <w:szCs w:val="24"/>
-                          </w:rPr>
-                          <m:t>2</m:t>
+                          <m:t>0.2</m:t>
                         </m:r>
                       </m:e>
                     </m:d>
@@ -1704,15 +1540,7 @@
                             <w:sz w:val="24"/>
                             <w:szCs w:val="24"/>
                           </w:rPr>
-                          <m:t>0.</m:t>
-                        </m:r>
-                        <m:r>
-                          <w:rPr>
-                            <w:rFonts w:ascii="Cambria Math" w:hAnsi="Cambria Math"/>
-                            <w:sz w:val="24"/>
-                            <w:szCs w:val="24"/>
-                          </w:rPr>
-                          <m:t>7</m:t>
+                          <m:t>0.7</m:t>
                         </m:r>
                       </m:e>
                     </m:d>
@@ -1722,15 +1550,7 @@
                         <w:sz w:val="24"/>
                         <w:szCs w:val="24"/>
                       </w:rPr>
-                      <m:t>=0</m:t>
-                    </m:r>
-                    <m:r>
-                      <w:rPr>
-                        <w:rFonts w:ascii="Cambria Math" w:hAnsi="Cambria Math"/>
-                        <w:sz w:val="24"/>
-                        <w:szCs w:val="24"/>
-                      </w:rPr>
-                      <m:t>.25</m:t>
+                      <m:t>=0.25</m:t>
                     </m:r>
                   </m:oMath>
                 </m:oMathPara>
@@ -1741,54 +1561,22 @@
         <w:p/>
         <w:p>
           <w:r>
-            <w:t xml:space="preserve">Rule #1: </w:t>
-          </w:r>
-          <w:proofErr w:type="gramStart"/>
-          <w:r>
-            <w:t>min(</w:t>
-          </w:r>
-          <w:proofErr w:type="gramEnd"/>
-          <w:r>
-            <w:t>max(0.5, 0.5), max(0.5, 0.5), max(0.33, 0), 0.65) = min(0.5, 0.5, 0.33, 0.75) = 0.33</w:t>
+            <w:t>Rule #1: min(max(0.5, 0.5), max(0.5, 0.5), max(0.33, 0), 0.65) = min(0.5, 0.5, 0.33, 0.75) = 0.33</w:t>
           </w:r>
         </w:p>
         <w:p>
           <w:r>
-            <w:t xml:space="preserve">Rule #2: </w:t>
-          </w:r>
-          <w:proofErr w:type="gramStart"/>
-          <w:r>
-            <w:t>min(</w:t>
-          </w:r>
-          <w:proofErr w:type="gramEnd"/>
-          <w:r>
-            <w:t>max(0.67, 0.33), 0) = 0</w:t>
+            <w:t>Rule #2: min(max(0.67, 0.33), 0) = 0</w:t>
           </w:r>
         </w:p>
         <w:p>
           <w:r>
-            <w:t xml:space="preserve">Rule #3: </w:t>
-          </w:r>
-          <w:proofErr w:type="gramStart"/>
-          <w:r>
-            <w:t>min(</w:t>
-          </w:r>
-          <w:proofErr w:type="gramEnd"/>
-          <w:r>
-            <w:t>max(0, 0.5), 0, 0.25) = 0</w:t>
+            <w:t>Rule #3: min(max(0, 0.5), 0, 0.25) = 0</w:t>
           </w:r>
         </w:p>
         <w:p>
           <w:r>
-            <w:t xml:space="preserve">Rule #4: </w:t>
-          </w:r>
-          <w:proofErr w:type="gramStart"/>
-          <w:r>
-            <w:t>min(</w:t>
-          </w:r>
-          <w:proofErr w:type="gramEnd"/>
-          <w:r>
-            <w:t>0.5, max(0, 0.5), 0.67, 0.25) = 0.25</w:t>
+            <w:t>Rule #4: min(0.5, max(0, 0.5), 0.67, 0.25) = 0.25</w:t>
           </w:r>
         </w:p>
         <w:p>
@@ -1799,16 +1587,8 @@
             <w:rPr>
               <w:b/>
             </w:rPr>
-            <w:t xml:space="preserve">iris </w:t>
+            <w:t>iris setosa</w:t>
           </w:r>
-          <w:proofErr w:type="spellStart"/>
-          <w:r>
-            <w:rPr>
-              <w:b/>
-            </w:rPr>
-            <w:t>setosa</w:t>
-          </w:r>
-          <w:proofErr w:type="spellEnd"/>
           <w:r>
             <w:t>.</w:t>
           </w:r>
@@ -1823,16 +1603,19 @@
         </w:p>
         <w:p>
           <w:r>
-            <w:t>~</w:t>
-          </w:r>
-          <w:r>
-            <w:t xml:space="preserve"> 0.78%</w:t>
+            <w:t>~ 0.78% using min/max</w:t>
           </w:r>
         </w:p>
-        <w:bookmarkStart w:id="5" w:name="_GoBack" w:displacedByCustomXml="next"/>
-        <w:bookmarkEnd w:id="5" w:displacedByCustomXml="next"/>
+        <w:p>
+          <w:r>
+            <w:t>~ 0.69% using prod/probor</w:t>
+          </w:r>
+        </w:p>
+        <w:p/>
       </w:sdtContent>
     </w:sdt>
+    <w:bookmarkStart w:id="5" w:name="_GoBack" w:displacedByCustomXml="prev"/>
+    <w:bookmarkEnd w:id="5" w:displacedByCustomXml="prev"/>
     <w:bookmarkEnd w:id="0" w:displacedByCustomXml="prev"/>
     <w:bookmarkEnd w:id="1" w:displacedByCustomXml="prev"/>
     <w:bookmarkEnd w:id="2" w:displacedByCustomXml="prev"/>
@@ -3302,7 +3085,9 @@
   </w:compat>
   <w:rsids>
     <w:rsidRoot w:val="00B708B1"/>
+    <w:rsid w:val="00070082"/>
     <w:rsid w:val="00AA2F89"/>
+    <w:rsid w:val="00AE5495"/>
     <w:rsid w:val="00B708B1"/>
   </w:rsids>
   <m:mathPr>
@@ -4184,7 +3969,7 @@
 </file>
 
 <file path=customXml/itemProps3.xml><?xml version="1.0" encoding="utf-8"?>
-<ds:datastoreItem xmlns:ds="http://schemas.openxmlformats.org/officeDocument/2006/customXml" ds:itemID="{D9A944E7-FCD3-4BE1-9F08-8F431ED6FE36}">
+<ds:datastoreItem xmlns:ds="http://schemas.openxmlformats.org/officeDocument/2006/customXml" ds:itemID="{6BD0CA48-91D5-44D6-AA1C-7C785E34E996}">
   <ds:schemaRefs>
     <ds:schemaRef ds:uri="http://schemas.openxmlformats.org/officeDocument/2006/bibliography"/>
   </ds:schemaRefs>

</xml_diff>

<commit_message>
Did a very important change
</commit_message>
<xml_diff>
--- a/a2/report.docx
+++ b/a2/report.docx
@@ -460,8 +460,16 @@
           </w:r>
         </w:p>
         <w:p>
+          <w:pPr>
+            <w:jc w:val="both"/>
+          </w:pPr>
           <w:r>
-            <w:t>In our solution we allow the user to specify which operator should be used in calculations when intersection between fuzzy sets occurs. The possible values are two – min or prod. The “min” option means that the built-in function for minimum will be used and the “p</w:t>
+            <w:t xml:space="preserve">In our solution we allow the user to specify which operator should be used in calculations when intersection between fuzzy sets occurs. The possible values are two – min or prod. The “min” option means that the built-in function for minimum will be used and </w:t>
+          </w:r>
+          <w:bookmarkStart w:id="5" w:name="_GoBack"/>
+          <w:bookmarkEnd w:id="5"/>
+          <w:r>
+            <w:t>the “p</w:t>
           </w:r>
           <w:r>
             <w:t>r</w:t>
@@ -482,6 +490,9 @@
           </w:r>
         </w:p>
         <w:p>
+          <w:pPr>
+            <w:jc w:val="both"/>
+          </w:pPr>
           <w:r>
             <w:t>In our solution we allow the user to specify which operator should be used in calculations when union between fuzzy sets occurs. The possible values are two – max or probor. The “max” option means that the built-in function for maximum will be used and the “probor” option means that “probability or” implementation will be used.</w:t>
           </w:r>
@@ -1614,8 +1625,6 @@
         <w:p/>
       </w:sdtContent>
     </w:sdt>
-    <w:bookmarkStart w:id="5" w:name="_GoBack" w:displacedByCustomXml="prev"/>
-    <w:bookmarkEnd w:id="5" w:displacedByCustomXml="prev"/>
     <w:bookmarkEnd w:id="0" w:displacedByCustomXml="prev"/>
     <w:bookmarkEnd w:id="1" w:displacedByCustomXml="prev"/>
     <w:bookmarkEnd w:id="2" w:displacedByCustomXml="prev"/>
@@ -3003,7 +3012,7 @@
     <w:charset w:val="00"/>
     <w:family w:val="roman"/>
     <w:pitch w:val="variable"/>
-    <w:sig w:usb0="E0002EFF" w:usb1="C0007843" w:usb2="00000009" w:usb3="00000000" w:csb0="000001FF" w:csb1="00000000"/>
+    <w:sig w:usb0="E0002AFF" w:usb1="C0007841" w:usb2="00000009" w:usb3="00000000" w:csb0="000001FF" w:csb1="00000000"/>
   </w:font>
   <w:font w:name="Constantia">
     <w:panose1 w:val="02030602050306030303"/>
@@ -3086,6 +3095,7 @@
   <w:rsids>
     <w:rsidRoot w:val="00B708B1"/>
     <w:rsid w:val="00070082"/>
+    <w:rsid w:val="003601A8"/>
     <w:rsid w:val="00AA2F89"/>
     <w:rsid w:val="00AE5495"/>
     <w:rsid w:val="00B708B1"/>
@@ -3969,7 +3979,7 @@
 </file>
 
 <file path=customXml/itemProps3.xml><?xml version="1.0" encoding="utf-8"?>
-<ds:datastoreItem xmlns:ds="http://schemas.openxmlformats.org/officeDocument/2006/customXml" ds:itemID="{6BD0CA48-91D5-44D6-AA1C-7C785E34E996}">
+<ds:datastoreItem xmlns:ds="http://schemas.openxmlformats.org/officeDocument/2006/customXml" ds:itemID="{28E0996F-839A-4B12-8B30-29AC2BCA63CC}">
   <ds:schemaRefs>
     <ds:schemaRef ds:uri="http://schemas.openxmlformats.org/officeDocument/2006/bibliography"/>
   </ds:schemaRefs>

</xml_diff>